<commit_message>
cosas que no se habian comitteado (DER)
</commit_message>
<xml_diff>
--- a/Entregables/DER/Vigente/DER_2015-UTN_V4.1.docx
+++ b/Entregables/DER/Vigente/DER_2015-UTN_V4.1.docx
@@ -967,8 +967,6 @@
             </w:r>
           </w:p>
         </w:tc>
-        <w:bookmarkStart w:id="0" w:name="_GoBack"/>
-        <w:bookmarkEnd w:id="0"/>
       </w:tr>
       <w:tr>
         <w:trPr>
@@ -1670,7 +1668,14 @@
                 <w:rFonts w:ascii="Arial" w:eastAsia="Arial" w:hAnsi="Arial" w:cs="Arial"/>
                 <w:sz w:val="22"/>
               </w:rPr>
-              <w:t>12/09/2015</w:t>
+              <w:t>12/08</w:t>
+            </w:r>
+            <w:r>
+              <w:rPr>
+                <w:rFonts w:ascii="Arial" w:eastAsia="Arial" w:hAnsi="Arial" w:cs="Arial"/>
+                <w:sz w:val="22"/>
+              </w:rPr>
+              <w:t>/2015</w:t>
             </w:r>
           </w:p>
         </w:tc>
@@ -1770,6 +1775,140 @@
           </w:p>
         </w:tc>
       </w:tr>
+      <w:tr>
+        <w:trPr>
+          <w:jc w:val="center"/>
+        </w:trPr>
+        <w:tc>
+          <w:tcPr>
+            <w:tcW w:w="1726" w:type="dxa"/>
+            <w:tcBorders>
+              <w:top w:val="single" w:sz="6" w:space="0" w:color="000001"/>
+              <w:left w:val="single" w:sz="6" w:space="0" w:color="000001"/>
+              <w:bottom w:val="single" w:sz="6" w:space="0" w:color="000001"/>
+            </w:tcBorders>
+            <w:shd w:val="clear" w:color="auto" w:fill="FFFFFF"/>
+            <w:tcMar>
+              <w:left w:w="84" w:type="dxa"/>
+            </w:tcMar>
+          </w:tcPr>
+          <w:p>
+            <w:pPr>
+              <w:tabs>
+                <w:tab w:val="center" w:pos="4320"/>
+                <w:tab w:val="right" w:pos="8640"/>
+              </w:tabs>
+              <w:jc w:val="center"/>
+              <w:rPr>
+                <w:rFonts w:ascii="Arial" w:eastAsia="Arial" w:hAnsi="Arial" w:cs="Arial"/>
+                <w:sz w:val="22"/>
+              </w:rPr>
+            </w:pPr>
+            <w:r>
+              <w:rPr>
+                <w:rFonts w:ascii="Arial" w:eastAsia="Arial" w:hAnsi="Arial" w:cs="Arial"/>
+                <w:sz w:val="22"/>
+              </w:rPr>
+              <w:t>07/09/2015</w:t>
+            </w:r>
+          </w:p>
+        </w:tc>
+        <w:tc>
+          <w:tcPr>
+            <w:tcW w:w="1102" w:type="dxa"/>
+            <w:tcBorders>
+              <w:top w:val="single" w:sz="6" w:space="0" w:color="000001"/>
+              <w:left w:val="single" w:sz="6" w:space="0" w:color="000001"/>
+              <w:bottom w:val="single" w:sz="6" w:space="0" w:color="000001"/>
+            </w:tcBorders>
+            <w:shd w:val="clear" w:color="auto" w:fill="FFFFFF"/>
+            <w:tcMar>
+              <w:left w:w="84" w:type="dxa"/>
+            </w:tcMar>
+          </w:tcPr>
+          <w:p>
+            <w:pPr>
+              <w:widowControl w:val="0"/>
+              <w:spacing w:before="40" w:after="40" w:line="288" w:lineRule="auto"/>
+              <w:jc w:val="center"/>
+              <w:rPr>
+                <w:rFonts w:ascii="Arial" w:eastAsia="Arial" w:hAnsi="Arial" w:cs="Arial"/>
+                <w:sz w:val="22"/>
+              </w:rPr>
+            </w:pPr>
+            <w:r>
+              <w:rPr>
+                <w:rFonts w:ascii="Arial" w:eastAsia="Arial" w:hAnsi="Arial" w:cs="Arial"/>
+                <w:sz w:val="22"/>
+              </w:rPr>
+              <w:t>4.2</w:t>
+            </w:r>
+          </w:p>
+        </w:tc>
+        <w:tc>
+          <w:tcPr>
+            <w:tcW w:w="4300" w:type="dxa"/>
+            <w:tcBorders>
+              <w:top w:val="single" w:sz="6" w:space="0" w:color="000001"/>
+              <w:left w:val="single" w:sz="6" w:space="0" w:color="000001"/>
+              <w:bottom w:val="single" w:sz="6" w:space="0" w:color="000001"/>
+            </w:tcBorders>
+            <w:shd w:val="clear" w:color="auto" w:fill="FFFFFF"/>
+            <w:tcMar>
+              <w:left w:w="84" w:type="dxa"/>
+            </w:tcMar>
+          </w:tcPr>
+          <w:p>
+            <w:pPr>
+              <w:widowControl w:val="0"/>
+              <w:spacing w:before="40" w:after="40" w:line="288" w:lineRule="auto"/>
+              <w:rPr>
+                <w:rFonts w:ascii="Arial" w:eastAsia="Arial" w:hAnsi="Arial" w:cs="Arial"/>
+                <w:sz w:val="22"/>
+              </w:rPr>
+            </w:pPr>
+            <w:r>
+              <w:rPr>
+                <w:rFonts w:ascii="Arial" w:eastAsia="Arial" w:hAnsi="Arial" w:cs="Arial"/>
+                <w:sz w:val="22"/>
+              </w:rPr>
+              <w:t>Se unificaron las entidades “Datos de X” con la entidad X asociada</w:t>
+            </w:r>
+          </w:p>
+        </w:tc>
+        <w:tc>
+          <w:tcPr>
+            <w:tcW w:w="2355" w:type="dxa"/>
+            <w:tcBorders>
+              <w:top w:val="single" w:sz="6" w:space="0" w:color="000001"/>
+              <w:left w:val="single" w:sz="6" w:space="0" w:color="000001"/>
+              <w:bottom w:val="single" w:sz="6" w:space="0" w:color="000001"/>
+              <w:right w:val="single" w:sz="6" w:space="0" w:color="000001"/>
+            </w:tcBorders>
+            <w:shd w:val="clear" w:color="auto" w:fill="FFFFFF"/>
+            <w:tcMar>
+              <w:left w:w="84" w:type="dxa"/>
+            </w:tcMar>
+          </w:tcPr>
+          <w:p>
+            <w:pPr>
+              <w:widowControl w:val="0"/>
+              <w:spacing w:before="40" w:after="40" w:line="288" w:lineRule="auto"/>
+              <w:rPr>
+                <w:rFonts w:ascii="Arial" w:eastAsia="Arial" w:hAnsi="Arial" w:cs="Arial"/>
+                <w:sz w:val="22"/>
+              </w:rPr>
+            </w:pPr>
+            <w:r>
+              <w:rPr>
+                <w:rFonts w:ascii="Arial" w:eastAsia="Arial" w:hAnsi="Arial" w:cs="Arial"/>
+                <w:sz w:val="22"/>
+              </w:rPr>
+              <w:t>Rodriguez, Maximiliano</w:t>
+            </w:r>
+          </w:p>
+        </w:tc>
+      </w:tr>
     </w:tbl>
     <w:p>
       <w:pPr>
@@ -1792,14 +1931,21 @@
       <w:r>
         <w:rPr>
           <w:noProof/>
-          <w:lang w:val="en-US" w:eastAsia="en-US"/>
         </w:rPr>
         <w:lastRenderedPageBreak/>
         <w:drawing>
-          <wp:inline distT="0" distB="0" distL="0" distR="0">
-            <wp:extent cx="5792008" cy="4096322"/>
-            <wp:effectExtent l="0" t="0" r="0" b="0"/>
-            <wp:docPr id="4" name="Imagen 4"/>
+          <wp:anchor distT="0" distB="0" distL="114300" distR="114300" simplePos="0" relativeHeight="251658240" behindDoc="0" locked="0" layoutInCell="1" allowOverlap="1" wp14:anchorId="26E1DBBF" wp14:editId="41B7EF33">
+            <wp:simplePos x="0" y="0"/>
+            <wp:positionH relativeFrom="column">
+              <wp:posOffset>247650</wp:posOffset>
+            </wp:positionH>
+            <wp:positionV relativeFrom="page">
+              <wp:posOffset>2733040</wp:posOffset>
+            </wp:positionV>
+            <wp:extent cx="4705350" cy="3326130"/>
+            <wp:effectExtent l="0" t="0" r="0" b="7620"/>
+            <wp:wrapTopAndBottom/>
+            <wp:docPr id="5" name="Imagen 5"/>
             <wp:cNvGraphicFramePr>
               <a:graphicFrameLocks xmlns:a="http://schemas.openxmlformats.org/drawingml/2006/main" noChangeAspect="1"/>
             </wp:cNvGraphicFramePr>
@@ -1807,34 +1953,47 @@
               <a:graphicData uri="http://schemas.openxmlformats.org/drawingml/2006/picture">
                 <pic:pic xmlns:pic="http://schemas.openxmlformats.org/drawingml/2006/picture">
                   <pic:nvPicPr>
-                    <pic:cNvPr id="4" name="der.png"/>
-                    <pic:cNvPicPr/>
+                    <pic:cNvPr id="0" name="Picture 4"/>
+                    <pic:cNvPicPr>
+                      <a:picLocks noChangeAspect="1" noChangeArrowheads="1"/>
+                    </pic:cNvPicPr>
                   </pic:nvPicPr>
                   <pic:blipFill>
-                    <a:blip r:embed="rId7">
+                    <a:blip r:embed="rId8">
                       <a:extLst>
                         <a:ext uri="{28A0092B-C50C-407E-A947-70E740481C1C}">
                           <a14:useLocalDpi xmlns:a14="http://schemas.microsoft.com/office/drawing/2010/main" val="0"/>
                         </a:ext>
                       </a:extLst>
                     </a:blip>
+                    <a:srcRect/>
                     <a:stretch>
                       <a:fillRect/>
                     </a:stretch>
                   </pic:blipFill>
-                  <pic:spPr>
+                  <pic:spPr bwMode="auto">
                     <a:xfrm>
                       <a:off x="0" y="0"/>
-                      <a:ext cx="5792008" cy="4096322"/>
+                      <a:ext cx="4705350" cy="3326130"/>
                     </a:xfrm>
                     <a:prstGeom prst="rect">
                       <a:avLst/>
                     </a:prstGeom>
+                    <a:noFill/>
+                    <a:ln>
+                      <a:noFill/>
+                    </a:ln>
                   </pic:spPr>
                 </pic:pic>
               </a:graphicData>
             </a:graphic>
-          </wp:inline>
+            <wp14:sizeRelH relativeFrom="page">
+              <wp14:pctWidth>0</wp14:pctWidth>
+            </wp14:sizeRelH>
+            <wp14:sizeRelV relativeFrom="page">
+              <wp14:pctHeight>0</wp14:pctHeight>
+            </wp14:sizeRelV>
+          </wp:anchor>
         </w:drawing>
       </w:r>
       <w:r>
@@ -1859,29 +2018,38 @@
     </w:p>
     <w:tbl>
       <w:tblPr>
-        <w:tblStyle w:val="TableGrid"/>
+        <w:tblStyle w:val="Tablaconcuadrcula"/>
         <w:tblW w:w="0" w:type="auto"/>
         <w:tblLook w:val="04A0" w:firstRow="1" w:lastRow="0" w:firstColumn="1" w:lastColumn="0" w:noHBand="0" w:noVBand="1"/>
       </w:tblPr>
       <w:tblGrid>
-        <w:gridCol w:w="4681"/>
-        <w:gridCol w:w="5220"/>
+        <w:gridCol w:w="3592"/>
+        <w:gridCol w:w="6309"/>
       </w:tblGrid>
       <w:tr>
+        <w:trPr>
+          <w:trHeight w:val="2205"/>
+        </w:trPr>
         <w:tc>
           <w:tcPr>
-            <w:tcW w:w="4950" w:type="dxa"/>
+            <w:tcW w:w="4681" w:type="dxa"/>
+            <w:vMerge w:val="restart"/>
           </w:tcPr>
           <w:p>
             <w:pPr>
               <w:suppressAutoHyphens w:val="0"/>
-              <w:rPr>
+              <w:jc w:val="center"/>
+              <w:rPr>
+                <w:rFonts w:ascii="Century Gothic" w:hAnsi="Century Gothic"/>
                 <w:b/>
-              </w:rPr>
-            </w:pPr>
-            <w:r>
-              <w:rPr>
+                <w:u w:val="single"/>
+              </w:rPr>
+            </w:pPr>
+            <w:r>
+              <w:rPr>
+                <w:rFonts w:ascii="Century Gothic" w:hAnsi="Century Gothic"/>
                 <w:b/>
+                <w:u w:val="single"/>
               </w:rPr>
               <w:t>Usuarios:</w:t>
             </w:r>
@@ -1890,59 +2058,97 @@
             <w:pPr>
               <w:suppressAutoHyphens w:val="0"/>
               <w:rPr>
+                <w:rFonts w:ascii="Century Gothic" w:hAnsi="Century Gothic"/>
+                <w:sz w:val="22"/>
                 <w:u w:val="single"/>
               </w:rPr>
             </w:pPr>
             <w:r>
               <w:rPr>
+                <w:rFonts w:ascii="Century Gothic" w:hAnsi="Century Gothic"/>
+                <w:sz w:val="22"/>
                 <w:u w:val="single"/>
               </w:rPr>
-              <w:t xml:space="preserve">idUsuario </w:t>
-            </w:r>
-          </w:p>
-          <w:p>
-            <w:pPr>
-              <w:suppressAutoHyphens w:val="0"/>
-            </w:pPr>
-            <w:r>
+              <w:t>idUsuario</w:t>
+            </w:r>
+          </w:p>
+          <w:p>
+            <w:pPr>
+              <w:suppressAutoHyphens w:val="0"/>
+              <w:rPr>
+                <w:rFonts w:ascii="Century Gothic" w:hAnsi="Century Gothic"/>
+                <w:sz w:val="22"/>
+              </w:rPr>
+            </w:pPr>
+            <w:r>
+              <w:rPr>
+                <w:rFonts w:ascii="Century Gothic" w:hAnsi="Century Gothic"/>
+                <w:sz w:val="22"/>
+              </w:rPr>
               <w:t>fechaCreacion</w:t>
             </w:r>
           </w:p>
           <w:p>
             <w:pPr>
               <w:suppressAutoHyphens w:val="0"/>
-            </w:pPr>
-            <w:r>
+              <w:rPr>
+                <w:rFonts w:ascii="Century Gothic" w:hAnsi="Century Gothic"/>
+                <w:sz w:val="22"/>
+              </w:rPr>
+            </w:pPr>
+            <w:r>
+              <w:rPr>
+                <w:rFonts w:ascii="Century Gothic" w:hAnsi="Century Gothic"/>
+                <w:sz w:val="22"/>
+              </w:rPr>
               <w:t>nombreUsuario</w:t>
             </w:r>
           </w:p>
           <w:p>
             <w:pPr>
               <w:suppressAutoHyphens w:val="0"/>
-            </w:pPr>
-            <w:r>
+              <w:rPr>
+                <w:rFonts w:ascii="Century Gothic" w:hAnsi="Century Gothic"/>
+                <w:sz w:val="22"/>
+              </w:rPr>
+            </w:pPr>
+            <w:r>
+              <w:rPr>
+                <w:rFonts w:ascii="Century Gothic" w:hAnsi="Century Gothic"/>
+                <w:sz w:val="22"/>
+              </w:rPr>
               <w:t>contraseña</w:t>
             </w:r>
           </w:p>
           <w:p>
             <w:pPr>
               <w:suppressAutoHyphens w:val="0"/>
-            </w:pPr>
-            <w:r>
-              <w:t>E</w:t>
-            </w:r>
-            <w:r>
-              <w:t>stado</w:t>
-            </w:r>
-            <w:r>
-              <w:t>: [Activo|Inactivo]</w:t>
-            </w:r>
-          </w:p>
-          <w:p>
-            <w:pPr>
-              <w:suppressAutoHyphens w:val="0"/>
-            </w:pPr>
-            <w:r>
+              <w:rPr>
+                <w:rFonts w:ascii="Century Gothic" w:hAnsi="Century Gothic"/>
+                <w:sz w:val="22"/>
+              </w:rPr>
+            </w:pPr>
+            <w:r>
+              <w:rPr>
+                <w:rFonts w:ascii="Century Gothic" w:hAnsi="Century Gothic"/>
+                <w:sz w:val="22"/>
+              </w:rPr>
+              <w:t>Estado: [Activo|Inactivo]</w:t>
+            </w:r>
+          </w:p>
+          <w:p>
+            <w:pPr>
+              <w:suppressAutoHyphens w:val="0"/>
+              <w:rPr>
+                <w:rFonts w:ascii="Century Gothic" w:hAnsi="Century Gothic"/>
+                <w:sz w:val="22"/>
+              </w:rPr>
+            </w:pPr>
+            <w:r>
+              <w:rPr>
+                <w:rFonts w:ascii="Century Gothic" w:hAnsi="Century Gothic"/>
+                <w:sz w:val="22"/>
+              </w:rPr>
               <w:t>FlgAdministrador</w:t>
             </w:r>
           </w:p>
@@ -1950,6 +2156,139 @@
             <w:pPr>
               <w:suppressAutoHyphens w:val="0"/>
               <w:rPr>
+                <w:rFonts w:ascii="Century Gothic" w:hAnsi="Century Gothic"/>
+                <w:sz w:val="22"/>
+              </w:rPr>
+            </w:pPr>
+            <w:r>
+              <w:rPr>
+                <w:rFonts w:ascii="Century Gothic" w:hAnsi="Century Gothic"/>
+                <w:sz w:val="22"/>
+              </w:rPr>
+              <w:t>Rol</w:t>
+            </w:r>
+          </w:p>
+          <w:p>
+            <w:pPr>
+              <w:suppressAutoHyphens w:val="0"/>
+              <w:rPr>
+                <w:rFonts w:ascii="Century Gothic" w:hAnsi="Century Gothic"/>
+                <w:sz w:val="22"/>
+              </w:rPr>
+            </w:pPr>
+            <w:r>
+              <w:rPr>
+                <w:rFonts w:ascii="Century Gothic" w:hAnsi="Century Gothic"/>
+                <w:sz w:val="22"/>
+              </w:rPr>
+              <w:t>Nombre</w:t>
+            </w:r>
+          </w:p>
+          <w:p>
+            <w:pPr>
+              <w:suppressAutoHyphens w:val="0"/>
+              <w:rPr>
+                <w:rFonts w:ascii="Century Gothic" w:hAnsi="Century Gothic"/>
+                <w:color w:val="000000" w:themeColor="text1"/>
+                <w:sz w:val="22"/>
+              </w:rPr>
+            </w:pPr>
+            <w:r>
+              <w:rPr>
+                <w:rFonts w:ascii="Century Gothic" w:hAnsi="Century Gothic"/>
+                <w:color w:val="000000" w:themeColor="text1"/>
+                <w:sz w:val="22"/>
+              </w:rPr>
+              <w:t>Apellido</w:t>
+            </w:r>
+          </w:p>
+          <w:p>
+            <w:pPr>
+              <w:suppressAutoHyphens w:val="0"/>
+              <w:rPr>
+                <w:rFonts w:ascii="Century Gothic" w:hAnsi="Century Gothic"/>
+                <w:color w:val="000000" w:themeColor="text1"/>
+                <w:sz w:val="22"/>
+              </w:rPr>
+            </w:pPr>
+            <w:r>
+              <w:rPr>
+                <w:rFonts w:ascii="Century Gothic" w:hAnsi="Century Gothic"/>
+                <w:color w:val="000000" w:themeColor="text1"/>
+                <w:sz w:val="22"/>
+              </w:rPr>
+              <w:t>Saldo</w:t>
+            </w:r>
+          </w:p>
+          <w:p>
+            <w:pPr>
+              <w:suppressAutoHyphens w:val="0"/>
+              <w:rPr>
+                <w:rFonts w:ascii="Century Gothic" w:hAnsi="Century Gothic"/>
+                <w:color w:val="000000" w:themeColor="text1"/>
+                <w:sz w:val="22"/>
+              </w:rPr>
+            </w:pPr>
+            <w:r>
+              <w:rPr>
+                <w:rFonts w:ascii="Century Gothic" w:hAnsi="Century Gothic"/>
+                <w:color w:val="000000" w:themeColor="text1"/>
+                <w:sz w:val="22"/>
+              </w:rPr>
+              <w:t>e.mail</w:t>
+            </w:r>
+          </w:p>
+          <w:p>
+            <w:pPr>
+              <w:suppressAutoHyphens w:val="0"/>
+              <w:rPr>
+                <w:rFonts w:ascii="Century Gothic" w:hAnsi="Century Gothic"/>
+                <w:sz w:val="22"/>
+              </w:rPr>
+            </w:pPr>
+            <w:r>
+              <w:rPr>
+                <w:rFonts w:ascii="Century Gothic" w:hAnsi="Century Gothic"/>
+                <w:sz w:val="22"/>
+              </w:rPr>
+              <w:t>DNI</w:t>
+            </w:r>
+          </w:p>
+          <w:p>
+            <w:pPr>
+              <w:suppressAutoHyphens w:val="0"/>
+              <w:rPr>
+                <w:rFonts w:ascii="Century Gothic" w:hAnsi="Century Gothic"/>
+                <w:sz w:val="22"/>
+              </w:rPr>
+            </w:pPr>
+            <w:r>
+              <w:rPr>
+                <w:rFonts w:ascii="Century Gothic" w:hAnsi="Century Gothic"/>
+                <w:sz w:val="22"/>
+              </w:rPr>
+              <w:t>Dirección</w:t>
+            </w:r>
+          </w:p>
+          <w:p>
+            <w:pPr>
+              <w:suppressAutoHyphens w:val="0"/>
+              <w:rPr>
+                <w:rFonts w:ascii="Century Gothic" w:hAnsi="Century Gothic"/>
+              </w:rPr>
+            </w:pPr>
+            <w:r>
+              <w:rPr>
+                <w:rFonts w:ascii="Century Gothic" w:hAnsi="Century Gothic"/>
+              </w:rPr>
+              <w:t>CUIT</w:t>
+            </w:r>
+          </w:p>
+          <w:p>
+            <w:pPr>
+              <w:suppressAutoHyphens w:val="0"/>
+              <w:rPr>
+                <w:rFonts w:ascii="Century Gothic" w:hAnsi="Century Gothic"/>
                 <w:b/>
               </w:rPr>
             </w:pPr>
@@ -1957,204 +2296,892 @@
         </w:tc>
         <w:tc>
           <w:tcPr>
-            <w:tcW w:w="4951" w:type="dxa"/>
+            <w:tcW w:w="5220" w:type="dxa"/>
           </w:tcPr>
           <w:p>
             <w:pPr>
               <w:suppressAutoHyphens w:val="0"/>
-              <w:rPr>
+              <w:jc w:val="center"/>
+              <w:rPr>
+                <w:rFonts w:ascii="Century Gothic" w:hAnsi="Century Gothic"/>
                 <w:b/>
-              </w:rPr>
-            </w:pPr>
-            <w:r>
-              <w:rPr>
+                <w:u w:val="single"/>
+              </w:rPr>
+            </w:pPr>
+            <w:r>
+              <w:rPr>
+                <w:rFonts w:ascii="Century Gothic" w:hAnsi="Century Gothic"/>
                 <w:b/>
-              </w:rPr>
-              <w:t>Emprendedores</w:t>
-            </w:r>
-            <w:r>
-              <w:rPr>
+                <w:u w:val="single"/>
+              </w:rPr>
+              <w:t>Emprendedores:</w:t>
+            </w:r>
+          </w:p>
+          <w:p>
+            <w:pPr>
+              <w:suppressAutoHyphens w:val="0"/>
+              <w:rPr>
+                <w:rFonts w:ascii="Century Gothic" w:hAnsi="Century Gothic"/>
+                <w:sz w:val="22"/>
+                <w:u w:val="single"/>
+              </w:rPr>
+            </w:pPr>
+            <w:r>
+              <w:rPr>
+                <w:rFonts w:ascii="Century Gothic" w:hAnsi="Century Gothic"/>
+                <w:sz w:val="22"/>
+                <w:u w:val="single"/>
+              </w:rPr>
+              <w:t>idEmprendedor</w:t>
+            </w:r>
+          </w:p>
+          <w:p>
+            <w:pPr>
+              <w:suppressAutoHyphens w:val="0"/>
+              <w:rPr>
+                <w:rFonts w:ascii="Century Gothic" w:hAnsi="Century Gothic"/>
+                <w:sz w:val="22"/>
+              </w:rPr>
+            </w:pPr>
+            <w:r>
+              <w:rPr>
+                <w:rFonts w:ascii="Century Gothic" w:hAnsi="Century Gothic"/>
+                <w:sz w:val="22"/>
+              </w:rPr>
+              <w:t>idUsuario (fk)</w:t>
+            </w:r>
+          </w:p>
+          <w:p>
+            <w:pPr>
+              <w:suppressAutoHyphens w:val="0"/>
+              <w:rPr>
+                <w:rFonts w:ascii="Century Gothic" w:hAnsi="Century Gothic"/>
+                <w:sz w:val="22"/>
+              </w:rPr>
+            </w:pPr>
+            <w:r>
+              <w:rPr>
+                <w:rFonts w:ascii="Century Gothic" w:hAnsi="Century Gothic"/>
+                <w:sz w:val="22"/>
+              </w:rPr>
+              <w:t>fechaAprobación</w:t>
+            </w:r>
+          </w:p>
+          <w:p>
+            <w:pPr>
+              <w:suppressAutoHyphens w:val="0"/>
+              <w:rPr>
+                <w:rFonts w:ascii="Century Gothic" w:hAnsi="Century Gothic"/>
+                <w:sz w:val="22"/>
+              </w:rPr>
+            </w:pPr>
+            <w:r>
+              <w:rPr>
+                <w:rFonts w:ascii="Century Gothic" w:hAnsi="Century Gothic"/>
+                <w:sz w:val="22"/>
+              </w:rPr>
+              <w:t>estado</w:t>
+            </w:r>
+          </w:p>
+          <w:p>
+            <w:pPr>
+              <w:suppressAutoHyphens w:val="0"/>
+              <w:rPr>
+                <w:rFonts w:ascii="Century Gothic" w:hAnsi="Century Gothic"/>
+              </w:rPr>
+            </w:pPr>
+            <w:r>
+              <w:rPr>
+                <w:rFonts w:ascii="Century Gothic" w:hAnsi="Century Gothic"/>
+                <w:sz w:val="22"/>
+              </w:rPr>
+              <w:t>reputación</w:t>
+            </w:r>
+          </w:p>
+        </w:tc>
+      </w:tr>
+      <w:tr>
+        <w:trPr>
+          <w:trHeight w:val="2220"/>
+        </w:trPr>
+        <w:tc>
+          <w:tcPr>
+            <w:tcW w:w="4681" w:type="dxa"/>
+            <w:vMerge/>
+          </w:tcPr>
+          <w:p>
+            <w:pPr>
+              <w:suppressAutoHyphens w:val="0"/>
+              <w:rPr>
+                <w:rFonts w:ascii="Century Gothic" w:hAnsi="Century Gothic"/>
                 <w:b/>
               </w:rPr>
-              <w:t>:</w:t>
-            </w:r>
-          </w:p>
-          <w:p>
-            <w:pPr>
-              <w:suppressAutoHyphens w:val="0"/>
-              <w:rPr>
+            </w:pPr>
+          </w:p>
+        </w:tc>
+        <w:tc>
+          <w:tcPr>
+            <w:tcW w:w="5220" w:type="dxa"/>
+          </w:tcPr>
+          <w:p>
+            <w:pPr>
+              <w:suppressAutoHyphens w:val="0"/>
+              <w:jc w:val="center"/>
+              <w:rPr>
+                <w:rFonts w:ascii="Century Gothic" w:hAnsi="Century Gothic"/>
+                <w:b/>
                 <w:u w:val="single"/>
               </w:rPr>
             </w:pPr>
             <w:r>
               <w:rPr>
+                <w:rFonts w:ascii="Century Gothic" w:hAnsi="Century Gothic"/>
+                <w:b/>
                 <w:u w:val="single"/>
               </w:rPr>
-              <w:t>idEmprendedor</w:t>
-            </w:r>
-          </w:p>
-          <w:p>
-            <w:pPr>
-              <w:suppressAutoHyphens w:val="0"/>
-            </w:pPr>
-            <w:r>
-              <w:t>idUsuario</w:t>
-            </w:r>
-            <w:r>
-              <w:t xml:space="preserve"> (fk)</w:t>
-            </w:r>
-          </w:p>
-          <w:p>
-            <w:pPr>
-              <w:suppressAutoHyphens w:val="0"/>
-            </w:pPr>
-            <w:r>
-              <w:t>fechaAprobaci</w:t>
-            </w:r>
-            <w:r>
-              <w:t>ó</w:t>
-            </w:r>
-            <w:r>
-              <w:t>n</w:t>
-            </w:r>
-          </w:p>
-          <w:p>
-            <w:pPr>
-              <w:suppressAutoHyphens w:val="0"/>
-            </w:pPr>
-            <w:r>
-              <w:t>estado</w:t>
-            </w:r>
-          </w:p>
-          <w:p>
-            <w:pPr>
-              <w:suppressAutoHyphens w:val="0"/>
-            </w:pPr>
-            <w:r>
-              <w:t>reputación</w:t>
-            </w:r>
+              <w:t>Comentarios:</w:t>
+            </w:r>
+          </w:p>
+          <w:p>
+            <w:pPr>
+              <w:suppressAutoHyphens w:val="0"/>
+              <w:rPr>
+                <w:rFonts w:ascii="Century Gothic" w:hAnsi="Century Gothic"/>
+                <w:sz w:val="22"/>
+                <w:u w:val="single"/>
+              </w:rPr>
+            </w:pPr>
+            <w:r>
+              <w:rPr>
+                <w:rFonts w:ascii="Century Gothic" w:hAnsi="Century Gothic"/>
+                <w:sz w:val="22"/>
+                <w:u w:val="single"/>
+              </w:rPr>
+              <w:t>idComentario</w:t>
+            </w:r>
+          </w:p>
+          <w:p>
+            <w:pPr>
+              <w:suppressAutoHyphens w:val="0"/>
+              <w:rPr>
+                <w:rFonts w:ascii="Century Gothic" w:hAnsi="Century Gothic"/>
+                <w:sz w:val="22"/>
+              </w:rPr>
+            </w:pPr>
+            <w:r>
+              <w:rPr>
+                <w:rFonts w:ascii="Century Gothic" w:hAnsi="Century Gothic"/>
+                <w:sz w:val="22"/>
+              </w:rPr>
+              <w:t>idComentararioAnterior  (fk)</w:t>
+            </w:r>
+          </w:p>
+          <w:p>
+            <w:pPr>
+              <w:suppressAutoHyphens w:val="0"/>
+              <w:rPr>
+                <w:rFonts w:ascii="Century Gothic" w:hAnsi="Century Gothic"/>
+                <w:sz w:val="22"/>
+              </w:rPr>
+            </w:pPr>
+            <w:r>
+              <w:rPr>
+                <w:rFonts w:ascii="Century Gothic" w:hAnsi="Century Gothic"/>
+                <w:sz w:val="22"/>
+              </w:rPr>
+              <w:t>idUsuario (fk)</w:t>
+            </w:r>
+          </w:p>
+          <w:p>
+            <w:pPr>
+              <w:suppressAutoHyphens w:val="0"/>
+              <w:rPr>
+                <w:rFonts w:ascii="Century Gothic" w:hAnsi="Century Gothic"/>
+                <w:sz w:val="22"/>
+              </w:rPr>
+            </w:pPr>
+            <w:r>
+              <w:rPr>
+                <w:rFonts w:ascii="Century Gothic" w:hAnsi="Century Gothic"/>
+                <w:sz w:val="22"/>
+              </w:rPr>
+              <w:t>idEmprendimiento  (fk)</w:t>
+            </w:r>
+          </w:p>
+          <w:p>
+            <w:pPr>
+              <w:suppressAutoHyphens w:val="0"/>
+              <w:rPr>
+                <w:rFonts w:ascii="Century Gothic" w:hAnsi="Century Gothic"/>
+                <w:sz w:val="22"/>
+              </w:rPr>
+            </w:pPr>
+            <w:r>
+              <w:rPr>
+                <w:rFonts w:ascii="Century Gothic" w:hAnsi="Century Gothic"/>
+                <w:sz w:val="22"/>
+              </w:rPr>
+              <w:t>textoComentario</w:t>
+            </w:r>
+          </w:p>
+          <w:p>
+            <w:pPr>
+              <w:rPr>
+                <w:rFonts w:ascii="Century Gothic" w:hAnsi="Century Gothic"/>
+                <w:b/>
+              </w:rPr>
+            </w:pPr>
+          </w:p>
+        </w:tc>
+      </w:tr>
+      <w:tr>
+        <w:trPr>
+          <w:trHeight w:val="2580"/>
+        </w:trPr>
+        <w:tc>
+          <w:tcPr>
+            <w:tcW w:w="4681" w:type="dxa"/>
+          </w:tcPr>
+          <w:p>
+            <w:pPr>
+              <w:suppressAutoHyphens w:val="0"/>
+              <w:jc w:val="center"/>
+              <w:rPr>
+                <w:rFonts w:ascii="Century Gothic" w:hAnsi="Century Gothic"/>
+                <w:b/>
+                <w:u w:val="single"/>
+              </w:rPr>
+            </w:pPr>
+            <w:r>
+              <w:rPr>
+                <w:rFonts w:ascii="Century Gothic" w:hAnsi="Century Gothic"/>
+                <w:b/>
+                <w:u w:val="single"/>
+              </w:rPr>
+              <w:lastRenderedPageBreak/>
+              <w:t>Inversiones:</w:t>
+            </w:r>
+          </w:p>
+          <w:p>
+            <w:pPr>
+              <w:suppressAutoHyphens w:val="0"/>
+              <w:rPr>
+                <w:rFonts w:ascii="Century Gothic" w:hAnsi="Century Gothic"/>
+                <w:sz w:val="22"/>
+                <w:u w:val="single"/>
+              </w:rPr>
+            </w:pPr>
+            <w:r>
+              <w:rPr>
+                <w:rFonts w:ascii="Century Gothic" w:hAnsi="Century Gothic"/>
+                <w:sz w:val="22"/>
+                <w:u w:val="single"/>
+              </w:rPr>
+              <w:t>idAccion</w:t>
+            </w:r>
+          </w:p>
+          <w:p>
+            <w:pPr>
+              <w:suppressAutoHyphens w:val="0"/>
+              <w:rPr>
+                <w:rFonts w:ascii="Century Gothic" w:hAnsi="Century Gothic"/>
+                <w:sz w:val="22"/>
+              </w:rPr>
+            </w:pPr>
+            <w:r>
+              <w:rPr>
+                <w:rFonts w:ascii="Century Gothic" w:hAnsi="Century Gothic"/>
+                <w:sz w:val="22"/>
+              </w:rPr>
+              <w:t>idUsuario (fk)</w:t>
+            </w:r>
+          </w:p>
+          <w:p>
+            <w:pPr>
+              <w:suppressAutoHyphens w:val="0"/>
+              <w:rPr>
+                <w:rFonts w:ascii="Century Gothic" w:hAnsi="Century Gothic"/>
+                <w:sz w:val="22"/>
+              </w:rPr>
+            </w:pPr>
+            <w:r>
+              <w:rPr>
+                <w:rFonts w:ascii="Century Gothic" w:hAnsi="Century Gothic"/>
+                <w:sz w:val="22"/>
+              </w:rPr>
+              <w:t>idEmprendimiento (fk)</w:t>
+            </w:r>
+          </w:p>
+          <w:p>
+            <w:pPr>
+              <w:suppressAutoHyphens w:val="0"/>
+              <w:rPr>
+                <w:rFonts w:ascii="Century Gothic" w:hAnsi="Century Gothic"/>
+                <w:color w:val="FF0000"/>
+                <w:sz w:val="22"/>
+                <w:u w:val="single"/>
+              </w:rPr>
+            </w:pPr>
+            <w:r>
+              <w:rPr>
+                <w:rFonts w:ascii="Century Gothic" w:hAnsi="Century Gothic"/>
+                <w:sz w:val="22"/>
+              </w:rPr>
+              <w:t xml:space="preserve">monto </w:t>
+            </w:r>
+            <w:r>
+              <w:rPr>
+                <w:rFonts w:ascii="Century Gothic" w:hAnsi="Century Gothic"/>
+                <w:color w:val="FF0000"/>
+                <w:sz w:val="22"/>
+              </w:rPr>
+              <w:t>( analizar redundancia)</w:t>
+            </w:r>
+          </w:p>
+          <w:p>
+            <w:pPr>
+              <w:suppressAutoHyphens w:val="0"/>
+              <w:jc w:val="center"/>
+              <w:rPr>
+                <w:rFonts w:ascii="Century Gothic" w:hAnsi="Century Gothic"/>
+                <w:b/>
+                <w:u w:val="single"/>
+              </w:rPr>
+            </w:pPr>
+          </w:p>
+        </w:tc>
+        <w:tc>
+          <w:tcPr>
+            <w:tcW w:w="5220" w:type="dxa"/>
+            <w:vMerge w:val="restart"/>
+          </w:tcPr>
+          <w:p>
+            <w:pPr>
+              <w:suppressAutoHyphens w:val="0"/>
+              <w:jc w:val="center"/>
+              <w:rPr>
+                <w:rFonts w:ascii="Century Gothic" w:hAnsi="Century Gothic"/>
+                <w:b/>
+                <w:u w:val="single"/>
+              </w:rPr>
+            </w:pPr>
+            <w:r>
+              <w:rPr>
+                <w:rFonts w:ascii="Century Gothic" w:hAnsi="Century Gothic"/>
+                <w:b/>
+                <w:u w:val="single"/>
+              </w:rPr>
+              <w:t>Emprendimientos:</w:t>
+            </w:r>
+          </w:p>
+          <w:p>
+            <w:pPr>
+              <w:suppressAutoHyphens w:val="0"/>
+              <w:rPr>
+                <w:rFonts w:ascii="Century Gothic" w:hAnsi="Century Gothic"/>
+                <w:sz w:val="22"/>
+                <w:u w:val="single"/>
+              </w:rPr>
+            </w:pPr>
+            <w:r>
+              <w:rPr>
+                <w:rFonts w:ascii="Century Gothic" w:hAnsi="Century Gothic"/>
+                <w:sz w:val="22"/>
+                <w:u w:val="single"/>
+              </w:rPr>
+              <w:t>idEmprendimiento</w:t>
+            </w:r>
+          </w:p>
+          <w:p>
+            <w:pPr>
+              <w:suppressAutoHyphens w:val="0"/>
+              <w:rPr>
+                <w:rFonts w:ascii="Century Gothic" w:hAnsi="Century Gothic"/>
+                <w:sz w:val="22"/>
+              </w:rPr>
+            </w:pPr>
+            <w:r>
+              <w:rPr>
+                <w:rFonts w:ascii="Century Gothic" w:hAnsi="Century Gothic"/>
+                <w:sz w:val="22"/>
+              </w:rPr>
+              <w:t>idCategoria (fk)</w:t>
+            </w:r>
+          </w:p>
+          <w:p>
+            <w:pPr>
+              <w:suppressAutoHyphens w:val="0"/>
+              <w:rPr>
+                <w:rFonts w:ascii="Century Gothic" w:hAnsi="Century Gothic"/>
+                <w:sz w:val="22"/>
+              </w:rPr>
+            </w:pPr>
+            <w:r>
+              <w:rPr>
+                <w:rFonts w:ascii="Century Gothic" w:hAnsi="Century Gothic"/>
+                <w:sz w:val="22"/>
+              </w:rPr>
+              <w:t>idEmprendedor (fk)</w:t>
+            </w:r>
+          </w:p>
+          <w:p>
+            <w:pPr>
+              <w:suppressAutoHyphens w:val="0"/>
+              <w:rPr>
+                <w:rFonts w:ascii="Century Gothic" w:hAnsi="Century Gothic"/>
+                <w:sz w:val="22"/>
+              </w:rPr>
+            </w:pPr>
+            <w:r>
+              <w:rPr>
+                <w:rFonts w:ascii="Century Gothic" w:hAnsi="Century Gothic"/>
+                <w:sz w:val="22"/>
+              </w:rPr>
+              <w:t>nombreEmprendimiento</w:t>
+            </w:r>
+          </w:p>
+          <w:p>
+            <w:pPr>
+              <w:suppressAutoHyphens w:val="0"/>
+              <w:rPr>
+                <w:rFonts w:ascii="Century Gothic" w:hAnsi="Century Gothic"/>
+                <w:sz w:val="22"/>
+              </w:rPr>
+            </w:pPr>
+            <w:r>
+              <w:rPr>
+                <w:rFonts w:ascii="Century Gothic" w:hAnsi="Century Gothic"/>
+                <w:sz w:val="22"/>
+              </w:rPr>
+              <w:t>rutaImagenEmprendimiento</w:t>
+            </w:r>
+          </w:p>
+          <w:p>
+            <w:pPr>
+              <w:suppressAutoHyphens w:val="0"/>
+              <w:rPr>
+                <w:rFonts w:ascii="Century Gothic" w:hAnsi="Century Gothic"/>
+                <w:sz w:val="22"/>
+              </w:rPr>
+            </w:pPr>
+            <w:r>
+              <w:rPr>
+                <w:rFonts w:ascii="Century Gothic" w:hAnsi="Century Gothic"/>
+                <w:sz w:val="22"/>
+              </w:rPr>
+              <w:t>Monto</w:t>
+            </w:r>
+          </w:p>
+          <w:p>
+            <w:pPr>
+              <w:suppressAutoHyphens w:val="0"/>
+              <w:rPr>
+                <w:rFonts w:ascii="Century Gothic" w:hAnsi="Century Gothic"/>
+                <w:sz w:val="22"/>
+              </w:rPr>
+            </w:pPr>
+            <w:r>
+              <w:rPr>
+                <w:rFonts w:ascii="Century Gothic" w:hAnsi="Century Gothic"/>
+                <w:sz w:val="22"/>
+              </w:rPr>
+              <w:t>DescripcionLarga</w:t>
+            </w:r>
+          </w:p>
+          <w:p>
+            <w:pPr>
+              <w:suppressAutoHyphens w:val="0"/>
+              <w:rPr>
+                <w:rFonts w:ascii="Century Gothic" w:hAnsi="Century Gothic"/>
+                <w:sz w:val="22"/>
+              </w:rPr>
+            </w:pPr>
+            <w:r>
+              <w:rPr>
+                <w:rFonts w:ascii="Century Gothic" w:hAnsi="Century Gothic"/>
+                <w:sz w:val="22"/>
+              </w:rPr>
+              <w:t>DescripcionCorta</w:t>
+            </w:r>
+          </w:p>
+          <w:p>
+            <w:pPr>
+              <w:suppressAutoHyphens w:val="0"/>
+              <w:rPr>
+                <w:rFonts w:ascii="Century Gothic" w:hAnsi="Century Gothic"/>
+                <w:sz w:val="22"/>
+              </w:rPr>
+            </w:pPr>
+            <w:r>
+              <w:rPr>
+                <w:rFonts w:ascii="Century Gothic" w:hAnsi="Century Gothic"/>
+                <w:sz w:val="22"/>
+              </w:rPr>
+              <w:t>FechaCreacion</w:t>
+            </w:r>
+          </w:p>
+          <w:p>
+            <w:pPr>
+              <w:suppressAutoHyphens w:val="0"/>
+              <w:rPr>
+                <w:rFonts w:ascii="Century Gothic" w:hAnsi="Century Gothic"/>
+                <w:sz w:val="22"/>
+              </w:rPr>
+            </w:pPr>
+            <w:r>
+              <w:rPr>
+                <w:rFonts w:ascii="Century Gothic" w:hAnsi="Century Gothic"/>
+                <w:sz w:val="22"/>
+              </w:rPr>
+              <w:t>FechaAprobacion</w:t>
+            </w:r>
+          </w:p>
+          <w:p>
+            <w:pPr>
+              <w:suppressAutoHyphens w:val="0"/>
+              <w:rPr>
+                <w:rFonts w:ascii="Century Gothic" w:hAnsi="Century Gothic"/>
+                <w:sz w:val="22"/>
+              </w:rPr>
+            </w:pPr>
+            <w:r>
+              <w:rPr>
+                <w:rFonts w:ascii="Century Gothic" w:hAnsi="Century Gothic"/>
+                <w:sz w:val="22"/>
+              </w:rPr>
+              <w:t>FechaCancelacion</w:t>
+            </w:r>
+          </w:p>
+          <w:p>
+            <w:pPr>
+              <w:suppressAutoHyphens w:val="0"/>
+              <w:rPr>
+                <w:rFonts w:ascii="Century Gothic" w:hAnsi="Century Gothic"/>
+                <w:sz w:val="22"/>
+              </w:rPr>
+            </w:pPr>
+            <w:r>
+              <w:rPr>
+                <w:rFonts w:ascii="Century Gothic" w:hAnsi="Century Gothic"/>
+                <w:sz w:val="22"/>
+              </w:rPr>
+              <w:t>FechaFinalizacion</w:t>
+            </w:r>
+          </w:p>
+          <w:p>
+            <w:pPr>
+              <w:suppressAutoHyphens w:val="0"/>
+              <w:rPr>
+                <w:rFonts w:ascii="Century Gothic" w:hAnsi="Century Gothic"/>
+                <w:sz w:val="22"/>
+              </w:rPr>
+            </w:pPr>
+            <w:r>
+              <w:rPr>
+                <w:rFonts w:ascii="Century Gothic" w:hAnsi="Century Gothic"/>
+                <w:sz w:val="22"/>
+              </w:rPr>
+              <w:t>Ranking</w:t>
+            </w:r>
+          </w:p>
+          <w:p>
+            <w:pPr>
+              <w:suppressAutoHyphens w:val="0"/>
+              <w:rPr>
+                <w:rFonts w:ascii="Century Gothic" w:hAnsi="Century Gothic"/>
+                <w:sz w:val="22"/>
+              </w:rPr>
+            </w:pPr>
+            <w:r>
+              <w:rPr>
+                <w:rFonts w:ascii="Century Gothic" w:hAnsi="Century Gothic"/>
+                <w:sz w:val="22"/>
+              </w:rPr>
+              <w:t>Tipo de meta</w:t>
+            </w:r>
+          </w:p>
+          <w:p>
+            <w:pPr>
+              <w:suppressAutoHyphens w:val="0"/>
+              <w:rPr>
+                <w:rFonts w:ascii="Century Gothic" w:hAnsi="Century Gothic"/>
+                <w:sz w:val="22"/>
+              </w:rPr>
+            </w:pPr>
+            <w:r>
+              <w:rPr>
+                <w:rFonts w:ascii="Century Gothic" w:hAnsi="Century Gothic"/>
+                <w:sz w:val="22"/>
+              </w:rPr>
+              <w:t>Estado:  [EnEspera|EnVenta|Cancelado|Aceptado|Aprobado]</w:t>
+            </w:r>
+          </w:p>
+          <w:p>
+            <w:pPr>
+              <w:suppressAutoHyphens w:val="0"/>
+              <w:rPr>
+                <w:rFonts w:ascii="Century Gothic" w:hAnsi="Century Gothic"/>
+                <w:color w:val="FF0000"/>
+                <w:sz w:val="22"/>
+              </w:rPr>
+            </w:pPr>
+            <w:r>
+              <w:rPr>
+                <w:rFonts w:ascii="Century Gothic" w:hAnsi="Century Gothic"/>
+                <w:sz w:val="22"/>
+              </w:rPr>
+              <w:t xml:space="preserve">PrecioAccion </w:t>
+            </w:r>
+            <w:r>
+              <w:rPr>
+                <w:rFonts w:ascii="Century Gothic" w:hAnsi="Century Gothic"/>
+                <w:color w:val="FF0000"/>
+                <w:sz w:val="22"/>
+              </w:rPr>
+              <w:t>( analizar redundancia)</w:t>
+            </w:r>
+          </w:p>
+          <w:p>
+            <w:pPr>
+              <w:suppressAutoHyphens w:val="0"/>
+              <w:rPr>
+                <w:rFonts w:ascii="Century Gothic" w:hAnsi="Century Gothic"/>
+                <w:sz w:val="22"/>
+              </w:rPr>
+            </w:pPr>
+            <w:r>
+              <w:rPr>
+                <w:rFonts w:ascii="Century Gothic" w:hAnsi="Century Gothic"/>
+                <w:sz w:val="22"/>
+              </w:rPr>
+              <w:t>TotalAcciones</w:t>
+            </w:r>
+          </w:p>
+          <w:p>
+            <w:pPr>
+              <w:suppressAutoHyphens w:val="0"/>
+              <w:rPr>
+                <w:rFonts w:ascii="Century Gothic" w:hAnsi="Century Gothic"/>
+                <w:sz w:val="22"/>
+              </w:rPr>
+            </w:pPr>
+            <w:r>
+              <w:rPr>
+                <w:rFonts w:ascii="Century Gothic" w:hAnsi="Century Gothic"/>
+                <w:sz w:val="22"/>
+              </w:rPr>
+              <w:t>AccionesRestantes</w:t>
+            </w:r>
+          </w:p>
+          <w:p>
+            <w:pPr>
+              <w:suppressAutoHyphens w:val="0"/>
+              <w:jc w:val="center"/>
+              <w:rPr>
+                <w:rFonts w:ascii="Century Gothic" w:hAnsi="Century Gothic"/>
+                <w:b/>
+                <w:u w:val="single"/>
+              </w:rPr>
+            </w:pPr>
+          </w:p>
+        </w:tc>
+      </w:tr>
+      <w:tr>
+        <w:trPr>
+          <w:trHeight w:val="3210"/>
+        </w:trPr>
+        <w:tc>
+          <w:tcPr>
+            <w:tcW w:w="4681" w:type="dxa"/>
+          </w:tcPr>
+          <w:p>
+            <w:pPr>
+              <w:suppressAutoHyphens w:val="0"/>
+              <w:jc w:val="center"/>
+              <w:rPr>
+                <w:rFonts w:ascii="Century Gothic" w:hAnsi="Century Gothic"/>
+                <w:b/>
+                <w:u w:val="single"/>
+              </w:rPr>
+            </w:pPr>
+            <w:r>
+              <w:rPr>
+                <w:rFonts w:ascii="Century Gothic" w:hAnsi="Century Gothic"/>
+                <w:b/>
+                <w:u w:val="single"/>
+              </w:rPr>
+              <w:t>Caja:</w:t>
+            </w:r>
+          </w:p>
+          <w:p>
+            <w:pPr>
+              <w:suppressAutoHyphens w:val="0"/>
+              <w:rPr>
+                <w:rFonts w:ascii="Century Gothic" w:hAnsi="Century Gothic"/>
+                <w:u w:val="single"/>
+              </w:rPr>
+            </w:pPr>
+            <w:r>
+              <w:rPr>
+                <w:rFonts w:ascii="Century Gothic" w:hAnsi="Century Gothic"/>
+                <w:u w:val="single"/>
+              </w:rPr>
+              <w:t>idTransaccion</w:t>
+            </w:r>
+            <w:bookmarkStart w:id="0" w:name="_GoBack"/>
+            <w:bookmarkEnd w:id="0"/>
+          </w:p>
+          <w:p>
+            <w:pPr>
+              <w:suppressAutoHyphens w:val="0"/>
+              <w:rPr>
+                <w:rFonts w:ascii="Century Gothic" w:hAnsi="Century Gothic"/>
+                <w:sz w:val="22"/>
+              </w:rPr>
+            </w:pPr>
+            <w:r>
+              <w:rPr>
+                <w:rFonts w:ascii="Century Gothic" w:hAnsi="Century Gothic"/>
+                <w:sz w:val="22"/>
+              </w:rPr>
+              <w:t>idEmprendimiento (fk)</w:t>
+            </w:r>
+          </w:p>
+          <w:p>
+            <w:pPr>
+              <w:suppressAutoHyphens w:val="0"/>
+              <w:rPr>
+                <w:rFonts w:ascii="Century Gothic" w:hAnsi="Century Gothic"/>
+                <w:sz w:val="22"/>
+              </w:rPr>
+            </w:pPr>
+            <w:r>
+              <w:rPr>
+                <w:rFonts w:ascii="Century Gothic" w:hAnsi="Century Gothic"/>
+                <w:sz w:val="22"/>
+              </w:rPr>
+              <w:t>MontoCobrado</w:t>
+            </w:r>
+          </w:p>
+          <w:p>
+            <w:pPr>
+              <w:suppressAutoHyphens w:val="0"/>
+              <w:rPr>
+                <w:rFonts w:ascii="Century Gothic" w:hAnsi="Century Gothic"/>
+                <w:sz w:val="22"/>
+              </w:rPr>
+            </w:pPr>
+            <w:r>
+              <w:rPr>
+                <w:rFonts w:ascii="Century Gothic" w:hAnsi="Century Gothic"/>
+                <w:sz w:val="22"/>
+              </w:rPr>
+              <w:t>FechaCobro</w:t>
+            </w:r>
+          </w:p>
+          <w:p>
+            <w:pPr>
+              <w:suppressAutoHyphens w:val="0"/>
+              <w:rPr>
+                <w:rFonts w:ascii="Century Gothic" w:hAnsi="Century Gothic"/>
+                <w:b/>
+              </w:rPr>
+            </w:pPr>
+          </w:p>
+        </w:tc>
+        <w:tc>
+          <w:tcPr>
+            <w:tcW w:w="5220" w:type="dxa"/>
+            <w:vMerge/>
+          </w:tcPr>
+          <w:p>
+            <w:pPr>
+              <w:suppressAutoHyphens w:val="0"/>
+              <w:rPr>
+                <w:rFonts w:ascii="Century Gothic" w:hAnsi="Century Gothic"/>
+                <w:b/>
+              </w:rPr>
+            </w:pPr>
           </w:p>
         </w:tc>
       </w:tr>
       <w:tr>
         <w:tc>
           <w:tcPr>
-            <w:tcW w:w="4950" w:type="dxa"/>
+            <w:tcW w:w="4681" w:type="dxa"/>
           </w:tcPr>
           <w:p>
             <w:pPr>
               <w:suppressAutoHyphens w:val="0"/>
-              <w:rPr>
+              <w:jc w:val="center"/>
+              <w:rPr>
+                <w:rFonts w:ascii="Century Gothic" w:hAnsi="Century Gothic"/>
                 <w:b/>
               </w:rPr>
             </w:pPr>
             <w:r>
               <w:rPr>
+                <w:rFonts w:ascii="Century Gothic" w:hAnsi="Century Gothic"/>
                 <w:b/>
               </w:rPr>
-              <w:t>Datos de usuario:</w:t>
-            </w:r>
-          </w:p>
-          <w:p>
-            <w:pPr>
-              <w:suppressAutoHyphens w:val="0"/>
-              <w:rPr>
+              <w:t>Categorias:</w:t>
+            </w:r>
+          </w:p>
+          <w:p>
+            <w:pPr>
+              <w:suppressAutoHyphens w:val="0"/>
+              <w:rPr>
+                <w:rFonts w:ascii="Century Gothic" w:hAnsi="Century Gothic"/>
+                <w:sz w:val="22"/>
                 <w:u w:val="single"/>
               </w:rPr>
             </w:pPr>
             <w:r>
               <w:rPr>
+                <w:rFonts w:ascii="Century Gothic" w:hAnsi="Century Gothic"/>
+                <w:sz w:val="22"/>
                 <w:u w:val="single"/>
               </w:rPr>
-              <w:t>idConjuntoDatos</w:t>
-            </w:r>
-          </w:p>
-          <w:p>
-            <w:pPr>
-              <w:suppressAutoHyphens w:val="0"/>
-            </w:pPr>
-            <w:r>
-              <w:lastRenderedPageBreak/>
-              <w:t>idUsuario</w:t>
-            </w:r>
-            <w:r>
-              <w:t xml:space="preserve"> (fk)</w:t>
-            </w:r>
-          </w:p>
-          <w:p>
-            <w:pPr>
-              <w:suppressAutoHyphens w:val="0"/>
-            </w:pPr>
-            <w:r>
-              <w:t>fechaConjuntoDatos</w:t>
-            </w:r>
-          </w:p>
-          <w:p>
-            <w:pPr>
-              <w:suppressAutoHyphens w:val="0"/>
-            </w:pPr>
-            <w:r>
-              <w:t>Nombre</w:t>
-            </w:r>
-          </w:p>
-          <w:p>
-            <w:pPr>
-              <w:suppressAutoHyphens w:val="0"/>
-            </w:pPr>
-            <w:r>
-              <w:t>Apellido</w:t>
-            </w:r>
-          </w:p>
-          <w:p>
-            <w:pPr>
-              <w:suppressAutoHyphens w:val="0"/>
-            </w:pPr>
-            <w:r>
-              <w:t>Saldo</w:t>
-            </w:r>
-          </w:p>
-          <w:p>
-            <w:pPr>
-              <w:suppressAutoHyphens w:val="0"/>
-              <w:rPr>
-                <w:color w:val="FF0000"/>
-              </w:rPr>
-            </w:pPr>
-            <w:r>
-              <w:rPr>
-                <w:color w:val="FF0000"/>
-              </w:rPr>
-              <w:t>e.mail</w:t>
-            </w:r>
-          </w:p>
-          <w:p>
-            <w:pPr>
-              <w:suppressAutoHyphens w:val="0"/>
-            </w:pPr>
-            <w:r>
-              <w:t>DNI</w:t>
-            </w:r>
-          </w:p>
-          <w:p>
-            <w:pPr>
-              <w:suppressAutoHyphens w:val="0"/>
-            </w:pPr>
-            <w:r>
-              <w:t>Dirección</w:t>
-            </w:r>
-          </w:p>
-          <w:p>
-            <w:pPr>
-              <w:suppressAutoHyphens w:val="0"/>
-            </w:pPr>
-            <w:r>
-              <w:t>CUIT</w:t>
-            </w:r>
-          </w:p>
-          <w:p>
-            <w:pPr>
-              <w:suppressAutoHyphens w:val="0"/>
-              <w:rPr>
+              <w:t>idCategoria</w:t>
+            </w:r>
+          </w:p>
+          <w:p>
+            <w:pPr>
+              <w:suppressAutoHyphens w:val="0"/>
+              <w:rPr>
+                <w:rFonts w:ascii="Century Gothic" w:hAnsi="Century Gothic"/>
+                <w:sz w:val="22"/>
+              </w:rPr>
+            </w:pPr>
+            <w:r>
+              <w:rPr>
+                <w:rFonts w:ascii="Century Gothic" w:hAnsi="Century Gothic"/>
+                <w:sz w:val="22"/>
+              </w:rPr>
+              <w:t>nombreCategoria</w:t>
+            </w:r>
+          </w:p>
+          <w:p>
+            <w:pPr>
+              <w:suppressAutoHyphens w:val="0"/>
+              <w:rPr>
+                <w:rFonts w:ascii="Century Gothic" w:hAnsi="Century Gothic"/>
+                <w:sz w:val="22"/>
+              </w:rPr>
+            </w:pPr>
+            <w:r>
+              <w:rPr>
+                <w:rFonts w:ascii="Century Gothic" w:hAnsi="Century Gothic"/>
+                <w:sz w:val="22"/>
+              </w:rPr>
+              <w:t>descripcionCategoria</w:t>
+            </w:r>
+          </w:p>
+          <w:p>
+            <w:pPr>
+              <w:suppressAutoHyphens w:val="0"/>
+              <w:rPr>
+                <w:rFonts w:ascii="Century Gothic" w:hAnsi="Century Gothic"/>
                 <w:b/>
               </w:rPr>
             </w:pPr>
@@ -2162,634 +3189,23 @@
         </w:tc>
         <w:tc>
           <w:tcPr>
-            <w:tcW w:w="4951" w:type="dxa"/>
+            <w:tcW w:w="5220" w:type="dxa"/>
           </w:tcPr>
           <w:p>
             <w:pPr>
               <w:suppressAutoHyphens w:val="0"/>
               <w:rPr>
+                <w:rFonts w:ascii="Century Gothic" w:hAnsi="Century Gothic"/>
+              </w:rPr>
+            </w:pPr>
+          </w:p>
+          <w:p>
+            <w:pPr>
+              <w:suppressAutoHyphens w:val="0"/>
+              <w:rPr>
+                <w:rFonts w:ascii="Century Gothic" w:hAnsi="Century Gothic"/>
                 <w:b/>
               </w:rPr>
-            </w:pPr>
-            <w:r>
-              <w:rPr>
-                <w:b/>
-              </w:rPr>
-              <w:lastRenderedPageBreak/>
-              <w:t>Datos de emprendedor:</w:t>
-            </w:r>
-          </w:p>
-          <w:p>
-            <w:pPr>
-              <w:suppressAutoHyphens w:val="0"/>
-              <w:rPr>
-                <w:u w:val="single"/>
-              </w:rPr>
-            </w:pPr>
-            <w:r>
-              <w:rPr>
-                <w:u w:val="single"/>
-              </w:rPr>
-              <w:t>idConjuntoDatos</w:t>
-            </w:r>
-          </w:p>
-          <w:p>
-            <w:pPr>
-              <w:suppressAutoHyphens w:val="0"/>
-            </w:pPr>
-            <w:r>
-              <w:lastRenderedPageBreak/>
-              <w:t>idEmprendedor</w:t>
-            </w:r>
-            <w:r>
-              <w:t xml:space="preserve"> (fk)</w:t>
-            </w:r>
-          </w:p>
-          <w:p>
-            <w:pPr>
-              <w:suppressAutoHyphens w:val="0"/>
-            </w:pPr>
-            <w:r>
-              <w:t>fechaConjuntoDatos</w:t>
-            </w:r>
-          </w:p>
-          <w:p>
-            <w:pPr>
-              <w:suppressAutoHyphens w:val="0"/>
-            </w:pPr>
-          </w:p>
-        </w:tc>
-      </w:tr>
-      <w:tr>
-        <w:tc>
-          <w:tcPr>
-            <w:tcW w:w="4950" w:type="dxa"/>
-          </w:tcPr>
-          <w:p>
-            <w:pPr>
-              <w:suppressAutoHyphens w:val="0"/>
-              <w:rPr>
-                <w:b/>
-              </w:rPr>
-            </w:pPr>
-            <w:r>
-              <w:rPr>
-                <w:b/>
-              </w:rPr>
-              <w:lastRenderedPageBreak/>
-              <w:t>Acciones</w:t>
-            </w:r>
-            <w:r>
-              <w:rPr>
-                <w:b/>
-              </w:rPr>
-              <w:t>:</w:t>
-            </w:r>
-          </w:p>
-          <w:p>
-            <w:pPr>
-              <w:suppressAutoHyphens w:val="0"/>
-              <w:rPr>
-                <w:u w:val="single"/>
-              </w:rPr>
-            </w:pPr>
-            <w:r>
-              <w:rPr>
-                <w:u w:val="single"/>
-              </w:rPr>
-              <w:t>id</w:t>
-            </w:r>
-            <w:r>
-              <w:rPr>
-                <w:u w:val="single"/>
-              </w:rPr>
-              <w:t>Accion</w:t>
-            </w:r>
-          </w:p>
-          <w:p>
-            <w:pPr>
-              <w:suppressAutoHyphens w:val="0"/>
-            </w:pPr>
-            <w:r>
-              <w:t>idUsuario</w:t>
-            </w:r>
-            <w:r>
-              <w:t xml:space="preserve"> (fk)</w:t>
-            </w:r>
-          </w:p>
-          <w:p>
-            <w:pPr>
-              <w:suppressAutoHyphens w:val="0"/>
-            </w:pPr>
-            <w:r>
-              <w:t>idEmprendimiento</w:t>
-            </w:r>
-            <w:r>
-              <w:t xml:space="preserve"> (fk)</w:t>
-            </w:r>
-          </w:p>
-          <w:p>
-            <w:pPr>
-              <w:suppressAutoHyphens w:val="0"/>
-              <w:rPr>
-                <w:color w:val="7030A0"/>
-              </w:rPr>
-            </w:pPr>
-            <w:r>
-              <w:t>monto</w:t>
-            </w:r>
-            <w:r>
-              <w:rPr>
-                <w:color w:val="7030A0"/>
-              </w:rPr>
-              <w:t>(sacar)</w:t>
-            </w:r>
-          </w:p>
-          <w:p>
-            <w:pPr>
-              <w:suppressAutoHyphens w:val="0"/>
-              <w:rPr>
-                <w:b/>
-              </w:rPr>
-            </w:pPr>
-          </w:p>
-        </w:tc>
-        <w:tc>
-          <w:tcPr>
-            <w:tcW w:w="4951" w:type="dxa"/>
-          </w:tcPr>
-          <w:p>
-            <w:pPr>
-              <w:suppressAutoHyphens w:val="0"/>
-              <w:rPr>
-                <w:b/>
-              </w:rPr>
-            </w:pPr>
-            <w:r>
-              <w:rPr>
-                <w:b/>
-              </w:rPr>
-              <w:t>Emprendimientos:</w:t>
-            </w:r>
-          </w:p>
-          <w:p>
-            <w:pPr>
-              <w:suppressAutoHyphens w:val="0"/>
-              <w:rPr>
-                <w:u w:val="single"/>
-              </w:rPr>
-            </w:pPr>
-            <w:r>
-              <w:rPr>
-                <w:u w:val="single"/>
-              </w:rPr>
-              <w:t>idEmprendimiento</w:t>
-            </w:r>
-          </w:p>
-          <w:p>
-            <w:pPr>
-              <w:suppressAutoHyphens w:val="0"/>
-            </w:pPr>
-            <w:r>
-              <w:t>idCategoria</w:t>
-            </w:r>
-            <w:r>
-              <w:t xml:space="preserve"> (fk)</w:t>
-            </w:r>
-          </w:p>
-          <w:p>
-            <w:pPr>
-              <w:suppressAutoHyphens w:val="0"/>
-            </w:pPr>
-            <w:r>
-              <w:t>idEmprendedor (fk)</w:t>
-            </w:r>
-          </w:p>
-          <w:p>
-            <w:pPr>
-              <w:suppressAutoHyphens w:val="0"/>
-            </w:pPr>
-            <w:r>
-              <w:t>nombre</w:t>
-            </w:r>
-            <w:r>
-              <w:t>Emprendimiento</w:t>
-            </w:r>
-          </w:p>
-          <w:p>
-            <w:pPr>
-              <w:suppressAutoHyphens w:val="0"/>
-            </w:pPr>
-            <w:r>
-              <w:t>rutaImagenEmprendimiento</w:t>
-            </w:r>
-          </w:p>
-          <w:p>
-            <w:pPr>
-              <w:suppressAutoHyphens w:val="0"/>
-            </w:pPr>
-            <w:r>
-              <w:t>Monto</w:t>
-            </w:r>
-            <w:r>
-              <w:t xml:space="preserve"> </w:t>
-            </w:r>
-          </w:p>
-          <w:p>
-            <w:pPr>
-              <w:suppressAutoHyphens w:val="0"/>
-            </w:pPr>
-            <w:r>
-              <w:t>DescripcionLarga</w:t>
-            </w:r>
-          </w:p>
-          <w:p>
-            <w:pPr>
-              <w:suppressAutoHyphens w:val="0"/>
-            </w:pPr>
-            <w:r>
-              <w:t>DescripcionCorta</w:t>
-            </w:r>
-          </w:p>
-          <w:p>
-            <w:pPr>
-              <w:suppressAutoHyphens w:val="0"/>
-            </w:pPr>
-            <w:r>
-              <w:t>FechaCreacion</w:t>
-            </w:r>
-          </w:p>
-          <w:p>
-            <w:pPr>
-              <w:suppressAutoHyphens w:val="0"/>
-            </w:pPr>
-            <w:r>
-              <w:t>FechaAprobacion</w:t>
-            </w:r>
-          </w:p>
-          <w:p>
-            <w:pPr>
-              <w:suppressAutoHyphens w:val="0"/>
-            </w:pPr>
-            <w:r>
-              <w:t>FechaCancelacion</w:t>
-            </w:r>
-          </w:p>
-          <w:p>
-            <w:pPr>
-              <w:suppressAutoHyphens w:val="0"/>
-            </w:pPr>
-            <w:r>
-              <w:t>FechaFinalizacion</w:t>
-            </w:r>
-          </w:p>
-          <w:p>
-            <w:pPr>
-              <w:suppressAutoHyphens w:val="0"/>
-            </w:pPr>
-            <w:r>
-              <w:t>Ranking</w:t>
-            </w:r>
-          </w:p>
-          <w:p>
-            <w:pPr>
-              <w:suppressAutoHyphens w:val="0"/>
-            </w:pPr>
-            <w:r>
-              <w:t>Tipo de meta</w:t>
-            </w:r>
-          </w:p>
-          <w:p>
-            <w:pPr>
-              <w:suppressAutoHyphens w:val="0"/>
-            </w:pPr>
-            <w:r>
-              <w:t>Estado:  [</w:t>
-            </w:r>
-            <w:r>
-              <w:t>EnEspera</w:t>
-            </w:r>
-            <w:r>
-              <w:t>|</w:t>
-            </w:r>
-            <w:r>
-              <w:t>EnVenta</w:t>
-            </w:r>
-            <w:r>
-              <w:t>|Cancelado</w:t>
-            </w:r>
-            <w:r>
-              <w:t>|</w:t>
-            </w:r>
-            <w:r>
-              <w:t>Aceptado</w:t>
-            </w:r>
-            <w:r>
-              <w:t>|</w:t>
-            </w:r>
-            <w:r>
-              <w:t>Aprobado</w:t>
-            </w:r>
-            <w:r>
-              <w:t>]</w:t>
-            </w:r>
-          </w:p>
-          <w:p>
-            <w:pPr>
-              <w:suppressAutoHyphens w:val="0"/>
-            </w:pPr>
-            <w:r>
-              <w:t>PrecioAccion</w:t>
-            </w:r>
-          </w:p>
-          <w:p>
-            <w:pPr>
-              <w:suppressAutoHyphens w:val="0"/>
-            </w:pPr>
-            <w:r>
-              <w:t>TotalAcciones</w:t>
-            </w:r>
-          </w:p>
-          <w:p>
-            <w:pPr>
-              <w:suppressAutoHyphens w:val="0"/>
-            </w:pPr>
-            <w:r>
-              <w:t>AccionesRestantes</w:t>
-            </w:r>
-          </w:p>
-          <w:p>
-            <w:pPr>
-              <w:suppressAutoHyphens w:val="0"/>
-              <w:rPr>
-                <w:b/>
-              </w:rPr>
-            </w:pPr>
-          </w:p>
-        </w:tc>
-      </w:tr>
-      <w:tr>
-        <w:tc>
-          <w:tcPr>
-            <w:tcW w:w="4950" w:type="dxa"/>
-          </w:tcPr>
-          <w:p>
-            <w:pPr>
-              <w:suppressAutoHyphens w:val="0"/>
-              <w:rPr>
-                <w:b/>
-              </w:rPr>
-            </w:pPr>
-            <w:r>
-              <w:rPr>
-                <w:b/>
-              </w:rPr>
-              <w:t>Categorias:</w:t>
-            </w:r>
-          </w:p>
-          <w:p>
-            <w:pPr>
-              <w:suppressAutoHyphens w:val="0"/>
-              <w:rPr>
-                <w:u w:val="single"/>
-              </w:rPr>
-            </w:pPr>
-            <w:r>
-              <w:rPr>
-                <w:u w:val="single"/>
-              </w:rPr>
-              <w:t>idCategoria</w:t>
-            </w:r>
-          </w:p>
-          <w:p>
-            <w:pPr>
-              <w:suppressAutoHyphens w:val="0"/>
-            </w:pPr>
-            <w:r>
-              <w:t>nombreCategoria</w:t>
-            </w:r>
-          </w:p>
-          <w:p>
-            <w:pPr>
-              <w:suppressAutoHyphens w:val="0"/>
-            </w:pPr>
-            <w:r>
-              <w:t>descripcionCategoria</w:t>
-            </w:r>
-          </w:p>
-          <w:p>
-            <w:pPr>
-              <w:suppressAutoHyphens w:val="0"/>
-              <w:rPr>
-                <w:b/>
-              </w:rPr>
-            </w:pPr>
-          </w:p>
-        </w:tc>
-        <w:tc>
-          <w:tcPr>
-            <w:tcW w:w="4951" w:type="dxa"/>
-          </w:tcPr>
-          <w:p>
-            <w:pPr>
-              <w:suppressAutoHyphens w:val="0"/>
-              <w:rPr>
-                <w:b/>
-              </w:rPr>
-            </w:pPr>
-            <w:r>
-              <w:rPr>
-                <w:b/>
-              </w:rPr>
-              <w:t>Comentarios:</w:t>
-            </w:r>
-          </w:p>
-          <w:p>
-            <w:pPr>
-              <w:suppressAutoHyphens w:val="0"/>
-              <w:rPr>
-                <w:u w:val="single"/>
-              </w:rPr>
-            </w:pPr>
-            <w:r>
-              <w:rPr>
-                <w:u w:val="single"/>
-              </w:rPr>
-              <w:t>idComentario</w:t>
-            </w:r>
-          </w:p>
-          <w:p>
-            <w:pPr>
-              <w:suppressAutoHyphens w:val="0"/>
-            </w:pPr>
-            <w:r>
-              <w:t>idComentararioAnterior</w:t>
-            </w:r>
-            <w:r>
-              <w:t xml:space="preserve"> </w:t>
-            </w:r>
-            <w:r>
-              <w:t xml:space="preserve"> </w:t>
-            </w:r>
-            <w:r>
-              <w:t>(fk)</w:t>
-            </w:r>
-          </w:p>
-          <w:p>
-            <w:pPr>
-              <w:suppressAutoHyphens w:val="0"/>
-            </w:pPr>
-            <w:r>
-              <w:t>idUsuario (fk)</w:t>
-            </w:r>
-          </w:p>
-          <w:p>
-            <w:pPr>
-              <w:suppressAutoHyphens w:val="0"/>
-            </w:pPr>
-            <w:r>
-              <w:t>idEmprendimiento  (fk)</w:t>
-            </w:r>
-          </w:p>
-          <w:p>
-            <w:pPr>
-              <w:suppressAutoHyphens w:val="0"/>
-            </w:pPr>
-            <w:r>
-              <w:lastRenderedPageBreak/>
-              <w:t>textoComentario</w:t>
-            </w:r>
-          </w:p>
-          <w:p>
-            <w:pPr>
-              <w:suppressAutoHyphens w:val="0"/>
-            </w:pPr>
-          </w:p>
-          <w:p>
-            <w:pPr>
-              <w:suppressAutoHyphens w:val="0"/>
-              <w:rPr>
-                <w:b/>
-              </w:rPr>
-            </w:pPr>
-          </w:p>
-        </w:tc>
-      </w:tr>
-      <w:tr>
-        <w:tc>
-          <w:tcPr>
-            <w:tcW w:w="4950" w:type="dxa"/>
-          </w:tcPr>
-          <w:p>
-            <w:pPr>
-              <w:suppressAutoHyphens w:val="0"/>
-              <w:rPr>
-                <w:b/>
-              </w:rPr>
-            </w:pPr>
-            <w:r>
-              <w:rPr>
-                <w:b/>
-              </w:rPr>
-              <w:lastRenderedPageBreak/>
-              <w:t>Descripciones de emprendimientos:</w:t>
-            </w:r>
-          </w:p>
-          <w:p>
-            <w:pPr>
-              <w:suppressAutoHyphens w:val="0"/>
-              <w:rPr>
-                <w:u w:val="single"/>
-              </w:rPr>
-            </w:pPr>
-            <w:r>
-              <w:rPr>
-                <w:u w:val="single"/>
-              </w:rPr>
-              <w:t>idDescriptor</w:t>
-            </w:r>
-          </w:p>
-          <w:p>
-            <w:pPr>
-              <w:suppressAutoHyphens w:val="0"/>
-            </w:pPr>
-            <w:r>
-              <w:t>idEmprendimiento</w:t>
-            </w:r>
-            <w:r>
-              <w:t xml:space="preserve"> (fk)</w:t>
-            </w:r>
-          </w:p>
-          <w:p>
-            <w:pPr>
-              <w:suppressAutoHyphens w:val="0"/>
-            </w:pPr>
-            <w:r>
-              <w:t>tipoRecurso</w:t>
-            </w:r>
-          </w:p>
-          <w:p>
-            <w:pPr>
-              <w:suppressAutoHyphens w:val="0"/>
-            </w:pPr>
-            <w:r>
-              <w:t>rutaRecurso</w:t>
-            </w:r>
-          </w:p>
-          <w:p>
-            <w:pPr>
-              <w:suppressAutoHyphens w:val="0"/>
-              <w:rPr>
-                <w:b/>
-              </w:rPr>
-            </w:pPr>
-          </w:p>
-        </w:tc>
-        <w:tc>
-          <w:tcPr>
-            <w:tcW w:w="4951" w:type="dxa"/>
-          </w:tcPr>
-          <w:p>
-            <w:pPr>
-              <w:suppressAutoHyphens w:val="0"/>
-              <w:rPr>
-                <w:b/>
-              </w:rPr>
-            </w:pPr>
-            <w:r>
-              <w:rPr>
-                <w:b/>
-              </w:rPr>
-              <w:t>Caja:</w:t>
-            </w:r>
-          </w:p>
-          <w:p>
-            <w:pPr>
-              <w:suppressAutoHyphens w:val="0"/>
-            </w:pPr>
-            <w:r>
-              <w:t>idEmprendimiento (fk)</w:t>
-            </w:r>
-          </w:p>
-          <w:p>
-            <w:pPr>
-              <w:suppressAutoHyphens w:val="0"/>
-            </w:pPr>
-            <w:r>
-              <w:t>MontoCobrado</w:t>
-            </w:r>
-          </w:p>
-          <w:p>
-            <w:pPr>
-              <w:suppressAutoHyphens w:val="0"/>
-            </w:pPr>
-            <w:r>
-              <w:t>FechaCobro</w:t>
-            </w:r>
-          </w:p>
-          <w:p>
-            <w:pPr>
-              <w:suppressAutoHyphens w:val="0"/>
             </w:pPr>
           </w:p>
         </w:tc>
@@ -3008,8 +3424,8 @@
     </w:p>
     <w:p/>
     <w:sectPr>
-      <w:headerReference w:type="default" r:id="rId8"/>
-      <w:footerReference w:type="default" r:id="rId9"/>
+      <w:headerReference w:type="default" r:id="rId9"/>
+      <w:footerReference w:type="default" r:id="rId10"/>
       <w:pgSz w:w="11906" w:h="16838"/>
       <w:pgMar w:top="1542" w:right="720" w:bottom="777" w:left="1275" w:header="720" w:footer="720" w:gutter="0"/>
       <w:pgNumType w:start="1"/>
@@ -3074,7 +3490,7 @@
       <w:rPr>
         <w:noProof/>
       </w:rPr>
-      <w:t>5</w:t>
+      <w:t>4</w:t>
     </w:r>
     <w:r>
       <w:fldChar w:fldCharType="end"/>
@@ -3101,7 +3517,7 @@
       <w:rPr>
         <w:noProof/>
       </w:rPr>
-      <w:t>6</w:t>
+      <w:t>5</w:t>
     </w:r>
     <w:r>
       <w:fldChar w:fldCharType="end"/>
@@ -3190,7 +3606,6 @@
           <w:r>
             <w:rPr>
               <w:noProof/>
-              <w:lang w:val="en-US" w:eastAsia="en-US"/>
             </w:rPr>
             <w:drawing>
               <wp:inline distT="114300" distB="114300" distL="114300" distR="114300">
@@ -3298,7 +3713,7 @@
                 <v:formulas/>
                 <v:path o:connecttype="segments"/>
               </v:shape>
-              <o:OLEObject Type="Embed" ProgID="PBrush" ShapeID="ole_rId2" DrawAspect="Content" ObjectID="_1503572103" r:id="rId3"/>
+              <o:OLEObject Type="Embed" ProgID="PBrush" ShapeID="ole_rId2" DrawAspect="Content" ObjectID="_1503931085" r:id="rId3"/>
             </w:object>
           </w:r>
         </w:p>
@@ -3455,7 +3870,15 @@
               <w:b/>
               <w:sz w:val="20"/>
             </w:rPr>
-            <w:t>4.1</w:t>
+            <w:t>4.</w:t>
+          </w:r>
+          <w:r>
+            <w:rPr>
+              <w:rFonts w:ascii="Arial" w:eastAsia="Arial" w:hAnsi="Arial" w:cs="Arial"/>
+              <w:b/>
+              <w:sz w:val="20"/>
+            </w:rPr>
+            <w:t>2</w:t>
           </w:r>
         </w:p>
       </w:tc>
@@ -3490,7 +3913,7 @@
               <w:b/>
               <w:sz w:val="20"/>
             </w:rPr>
-            <w:t>12</w:t>
+            <w:t>07</w:t>
           </w:r>
           <w:r>
             <w:rPr>
@@ -3563,7 +3986,7 @@
 
 <file path=word/numbering.xml><?xml version="1.0" encoding="utf-8"?>
 <w:numbering xmlns:wpc="http://schemas.microsoft.com/office/word/2010/wordprocessingCanvas" xmlns:mc="http://schemas.openxmlformats.org/markup-compatibility/2006" xmlns:o="urn:schemas-microsoft-com:office:office" xmlns:r="http://schemas.openxmlformats.org/officeDocument/2006/relationships" xmlns:m="http://schemas.openxmlformats.org/officeDocument/2006/math" xmlns:v="urn:schemas-microsoft-com:vml" xmlns:wp14="http://schemas.microsoft.com/office/word/2010/wordprocessingDrawing" xmlns:wp="http://schemas.openxmlformats.org/drawingml/2006/wordprocessingDrawing" xmlns:w10="urn:schemas-microsoft-com:office:word" xmlns:w="http://schemas.openxmlformats.org/wordprocessingml/2006/main" xmlns:w14="http://schemas.microsoft.com/office/word/2010/wordml" xmlns:w15="http://schemas.microsoft.com/office/word/2012/wordml" xmlns:wpg="http://schemas.microsoft.com/office/word/2010/wordprocessingGroup" xmlns:wpi="http://schemas.microsoft.com/office/word/2010/wordprocessingInk" xmlns:wne="http://schemas.microsoft.com/office/word/2006/wordml" xmlns:wps="http://schemas.microsoft.com/office/word/2010/wordprocessingShape" mc:Ignorable="w14 w15 wp14">
-  <w:abstractNum w:abstractNumId="0" w15:restartNumberingAfterBreak="0">
+  <w:abstractNum w:abstractNumId="0">
     <w:nsid w:val="0D3D0CF6"/>
     <w:multiLevelType w:val="multilevel"/>
     <w:tmpl w:val="EBEA3550"/>
@@ -3706,7 +4129,7 @@
       </w:rPr>
     </w:lvl>
   </w:abstractNum>
-  <w:abstractNum w:abstractNumId="1" w15:restartNumberingAfterBreak="0">
+  <w:abstractNum w:abstractNumId="1">
     <w:nsid w:val="323F4AAE"/>
     <w:multiLevelType w:val="multilevel"/>
     <w:tmpl w:val="7D045EAE"/>
@@ -3852,7 +4275,7 @@
       </w:rPr>
     </w:lvl>
   </w:abstractNum>
-  <w:abstractNum w:abstractNumId="2" w15:restartNumberingAfterBreak="0">
+  <w:abstractNum w:abstractNumId="2">
     <w:nsid w:val="42DD4921"/>
     <w:multiLevelType w:val="multilevel"/>
     <w:tmpl w:val="5CD4A14A"/>
@@ -4010,7 +4433,7 @@
       </w:rPr>
     </w:lvl>
   </w:abstractNum>
-  <w:abstractNum w:abstractNumId="3" w15:restartNumberingAfterBreak="0">
+  <w:abstractNum w:abstractNumId="3">
     <w:nsid w:val="4B682B7B"/>
     <w:multiLevelType w:val="multilevel"/>
     <w:tmpl w:val="B00EAB78"/>
@@ -4150,7 +4573,7 @@
       </w:rPr>
     </w:lvl>
   </w:abstractNum>
-  <w:abstractNum w:abstractNumId="4" w15:restartNumberingAfterBreak="0">
+  <w:abstractNum w:abstractNumId="4">
     <w:nsid w:val="53426242"/>
     <w:multiLevelType w:val="multilevel"/>
     <w:tmpl w:val="99DC3876"/>
@@ -4299,7 +4722,7 @@
       </w:rPr>
     </w:lvl>
   </w:abstractNum>
-  <w:abstractNum w:abstractNumId="5" w15:restartNumberingAfterBreak="0">
+  <w:abstractNum w:abstractNumId="5">
     <w:nsid w:val="5B790A05"/>
     <w:multiLevelType w:val="multilevel"/>
     <w:tmpl w:val="213C6492"/>
@@ -4439,7 +4862,7 @@
       </w:rPr>
     </w:lvl>
   </w:abstractNum>
-  <w:abstractNum w:abstractNumId="6" w15:restartNumberingAfterBreak="0">
+  <w:abstractNum w:abstractNumId="6">
     <w:nsid w:val="5E8A1226"/>
     <w:multiLevelType w:val="multilevel"/>
     <w:tmpl w:val="EB246B16"/>
@@ -4561,7 +4984,7 @@
       </w:pPr>
     </w:lvl>
   </w:abstractNum>
-  <w:abstractNum w:abstractNumId="7" w15:restartNumberingAfterBreak="0">
+  <w:abstractNum w:abstractNumId="7">
     <w:nsid w:val="63DD60DC"/>
     <w:multiLevelType w:val="multilevel"/>
     <w:tmpl w:val="2C24EB2C"/>
@@ -4683,7 +5106,7 @@
       </w:rPr>
     </w:lvl>
   </w:abstractNum>
-  <w:abstractNum w:abstractNumId="8" w15:restartNumberingAfterBreak="0">
+  <w:abstractNum w:abstractNumId="8">
     <w:nsid w:val="63F74C62"/>
     <w:multiLevelType w:val="multilevel"/>
     <w:tmpl w:val="1374C7E8"/>
@@ -4829,7 +5252,7 @@
       </w:rPr>
     </w:lvl>
   </w:abstractNum>
-  <w:abstractNum w:abstractNumId="9" w15:restartNumberingAfterBreak="0">
+  <w:abstractNum w:abstractNumId="9">
     <w:nsid w:val="6A59225F"/>
     <w:multiLevelType w:val="multilevel"/>
     <w:tmpl w:val="93A6CBEE"/>
@@ -4946,7 +5369,7 @@
       </w:rPr>
     </w:lvl>
   </w:abstractNum>
-  <w:abstractNum w:abstractNumId="10" w15:restartNumberingAfterBreak="0">
+  <w:abstractNum w:abstractNumId="10">
     <w:nsid w:val="6F056693"/>
     <w:multiLevelType w:val="multilevel"/>
     <w:tmpl w:val="B9465030"/>
@@ -5494,13 +5917,13 @@
       <w:sz w:val="24"/>
     </w:rPr>
   </w:style>
-  <w:style w:type="character" w:default="1" w:styleId="DefaultParagraphFont">
+  <w:style w:type="character" w:default="1" w:styleId="Fuentedeprrafopredeter">
     <w:name w:val="Default Paragraph Font"/>
     <w:uiPriority w:val="1"/>
     <w:semiHidden/>
     <w:unhideWhenUsed/>
   </w:style>
-  <w:style w:type="table" w:default="1" w:styleId="TableNormal">
+  <w:style w:type="table" w:default="1" w:styleId="Tablanormal">
     <w:name w:val="Normal Table"/>
     <w:uiPriority w:val="99"/>
     <w:semiHidden/>
@@ -5515,7 +5938,7 @@
       </w:tblCellMar>
     </w:tblPr>
   </w:style>
-  <w:style w:type="numbering" w:default="1" w:styleId="NoList">
+  <w:style w:type="numbering" w:default="1" w:styleId="Sinlista">
     <w:name w:val="No List"/>
     <w:uiPriority w:val="99"/>
     <w:semiHidden/>
@@ -5613,18 +6036,18 @@
       <w:sz w:val="20"/>
     </w:rPr>
   </w:style>
-  <w:style w:type="character" w:customStyle="1" w:styleId="HeaderChar">
-    <w:name w:val="Header Char"/>
-    <w:basedOn w:val="DefaultParagraphFont"/>
-    <w:link w:val="Header"/>
+  <w:style w:type="character" w:customStyle="1" w:styleId="EncabezadoCar">
+    <w:name w:val="Encabezado Car"/>
+    <w:basedOn w:val="Fuentedeprrafopredeter"/>
+    <w:link w:val="Encabezado"/>
     <w:uiPriority w:val="99"/>
     <w:qFormat/>
     <w:rsid w:val="008F060D"/>
   </w:style>
-  <w:style w:type="character" w:customStyle="1" w:styleId="FooterChar">
-    <w:name w:val="Footer Char"/>
-    <w:basedOn w:val="DefaultParagraphFont"/>
-    <w:link w:val="Footer"/>
+  <w:style w:type="character" w:customStyle="1" w:styleId="PiedepginaCar">
+    <w:name w:val="Pie de página Car"/>
+    <w:basedOn w:val="Fuentedeprrafopredeter"/>
+    <w:link w:val="Piedepgina"/>
     <w:uiPriority w:val="99"/>
     <w:qFormat/>
     <w:rsid w:val="008F060D"/>
@@ -5809,11 +6232,11 @@
       <w:rFonts w:cs="OpenSymbol"/>
     </w:rPr>
   </w:style>
-  <w:style w:type="paragraph" w:styleId="Header">
+  <w:style w:type="paragraph" w:styleId="Encabezado">
     <w:name w:val="header"/>
     <w:basedOn w:val="Normal"/>
     <w:next w:val="Cuerpodetexto"/>
-    <w:link w:val="HeaderChar"/>
+    <w:link w:val="EncabezadoCar"/>
     <w:qFormat/>
     <w:pPr>
       <w:keepNext/>
@@ -5832,7 +6255,7 @@
       <w:spacing w:after="140" w:line="288" w:lineRule="auto"/>
     </w:pPr>
   </w:style>
-  <w:style w:type="paragraph" w:styleId="List">
+  <w:style w:type="paragraph" w:styleId="Lista">
     <w:name w:val="List"/>
     <w:basedOn w:val="Cuerpodetexto"/>
     <w:rPr>
@@ -5878,7 +6301,7 @@
       <w:sz w:val="72"/>
     </w:rPr>
   </w:style>
-  <w:style w:type="paragraph" w:styleId="Subtitle">
+  <w:style w:type="paragraph" w:styleId="Subttulo">
     <w:name w:val="Subtitle"/>
     <w:basedOn w:val="Normal"/>
     <w:next w:val="Normal"/>
@@ -5907,10 +6330,10 @@
       </w:tabs>
     </w:pPr>
   </w:style>
-  <w:style w:type="paragraph" w:styleId="Footer">
+  <w:style w:type="paragraph" w:styleId="Piedepgina">
     <w:name w:val="footer"/>
     <w:basedOn w:val="Normal"/>
-    <w:link w:val="FooterChar"/>
+    <w:link w:val="PiedepginaCar"/>
     <w:uiPriority w:val="99"/>
     <w:unhideWhenUsed/>
     <w:rsid w:val="008F060D"/>
@@ -5932,10 +6355,10 @@
       </w:tblCellMar>
     </w:tblPr>
   </w:style>
-  <w:style w:type="paragraph" w:styleId="BalloonText">
+  <w:style w:type="paragraph" w:styleId="Textodeglobo">
     <w:name w:val="Balloon Text"/>
     <w:basedOn w:val="Normal"/>
-    <w:link w:val="BalloonTextChar"/>
+    <w:link w:val="TextodegloboCar"/>
     <w:uiPriority w:val="99"/>
     <w:semiHidden/>
     <w:unhideWhenUsed/>
@@ -5946,10 +6369,10 @@
       <w:szCs w:val="16"/>
     </w:rPr>
   </w:style>
-  <w:style w:type="character" w:customStyle="1" w:styleId="BalloonTextChar">
-    <w:name w:val="Balloon Text Char"/>
-    <w:basedOn w:val="DefaultParagraphFont"/>
-    <w:link w:val="BalloonText"/>
+  <w:style w:type="character" w:customStyle="1" w:styleId="TextodegloboCar">
+    <w:name w:val="Texto de globo Car"/>
+    <w:basedOn w:val="Fuentedeprrafopredeter"/>
+    <w:link w:val="Textodeglobo"/>
     <w:uiPriority w:val="99"/>
     <w:semiHidden/>
     <w:rsid w:val="0070040B"/>
@@ -5959,7 +6382,7 @@
       <w:szCs w:val="16"/>
     </w:rPr>
   </w:style>
-  <w:style w:type="paragraph" w:styleId="ListParagraph">
+  <w:style w:type="paragraph" w:styleId="Prrafodelista">
     <w:name w:val="List Paragraph"/>
     <w:basedOn w:val="Normal"/>
     <w:uiPriority w:val="34"/>
@@ -5970,9 +6393,9 @@
       <w:contextualSpacing/>
     </w:pPr>
   </w:style>
-  <w:style w:type="table" w:styleId="TableGrid">
+  <w:style w:type="table" w:styleId="Tablaconcuadrcula">
     <w:name w:val="Table Grid"/>
-    <w:basedOn w:val="TableNormal"/>
+    <w:basedOn w:val="Tablanormal"/>
     <w:uiPriority w:val="39"/>
     <w:rsid w:val="00874DC9"/>
     <w:tblPr>
@@ -6248,4 +6671,16 @@
     </a:ext>
   </a:extLst>
 </a:theme>
+</file>
+
+<file path=customXml/item1.xml><?xml version="1.0" encoding="utf-8"?>
+<b:Sources xmlns:b="http://schemas.openxmlformats.org/officeDocument/2006/bibliography" xmlns="http://schemas.openxmlformats.org/officeDocument/2006/bibliography" SelectedStyle="\APASixthEditionOfficeOnline.xsl" StyleName="APA" Version="6"/>
+</file>
+
+<file path=customXml/itemProps1.xml><?xml version="1.0" encoding="utf-8"?>
+<ds:datastoreItem xmlns:ds="http://schemas.openxmlformats.org/officeDocument/2006/customXml" ds:itemID="{33A08187-0E59-4F12-AC81-63541C17A224}">
+  <ds:schemaRefs>
+    <ds:schemaRef ds:uri="http://schemas.openxmlformats.org/officeDocument/2006/bibliography"/>
+  </ds:schemaRefs>
+</ds:datastoreItem>
 </file>
</xml_diff>